<commit_message>
Update lab 3. Add extra for lab 3
</commit_message>
<xml_diff>
--- a/labs/lab3.docx
+++ b/labs/lab3.docx
@@ -325,14 +325,32 @@
         <w:t xml:space="preserve">Все тесты должны собираться в один исполняемый файл утилитой </w:t>
       </w:r>
       <w:r>
+        <w:rPr/>
+        <w:t>c</w:t>
+      </w:r>
+      <w:r>
         <w:rPr>
           <w:lang w:val="en-US"/>
         </w:rPr>
-        <w:t>make</w:t>
+        <w:t xml:space="preserve">make </w:t>
+      </w:r>
+      <w:r>
+        <w:rPr>
+          <w:lang w:val="en-US"/>
+        </w:rPr>
+        <w:t>либо make</w:t>
       </w:r>
       <w:r>
         <w:rPr/>
-        <w:t xml:space="preserve">. Исходные файлы должны компилироваться с флагами -Wall и –Werror. Вызов </w:t>
+        <w:t xml:space="preserve">. Исходные файлы должны компилироваться с флагами -Wall и –Werror. </w:t>
+      </w:r>
+      <w:r>
+        <w:rPr/>
+        <w:t>В случае make: в</w:t>
+      </w:r>
+      <w:r>
+        <w:rPr/>
+        <w:t xml:space="preserve">ызов </w:t>
       </w:r>
       <w:r>
         <w:rPr>
@@ -352,7 +370,11 @@
       </w:r>
       <w:r>
         <w:rPr/>
-        <w:t xml:space="preserve"> должен очищать все сгенерированные во время сборки файлы</w:t>
+        <w:t xml:space="preserve"> должен очищать все сгенерированные во время сборки файлы. </w:t>
+      </w:r>
+      <w:r>
+        <w:rPr/>
+        <w:t>В случае cmake: обернуть вызов cmake в build.sh, очищать промежуточные файлы. Либо добавить кастомную цель сборки cmake  для очистки (add_custom_target).</w:t>
       </w:r>
     </w:p>
     <w:p>
@@ -1509,7 +1531,21 @@
           <w:rFonts w:cs="Calibri" w:cstheme="minorHAnsi"/>
           <w:color w:val="000000" w:themeColor="text1"/>
         </w:rPr>
-        <w:t>8. Очередь MCMP с блокировками. Полнофункциональная очередь с блокировками. [2, p. 226]</w:t>
+        <w:t>8. Очередь MCMP с блокировками. Полнофункциональная очередь с блокировками. [2, p. 22</w:t>
+      </w:r>
+      <w:r>
+        <w:rPr>
+          <w:rFonts w:cs="Calibri" w:cstheme="minorHAnsi"/>
+          <w:color w:val="000000" w:themeColor="text1"/>
+        </w:rPr>
+        <w:t>6</w:t>
+      </w:r>
+      <w:r>
+        <w:rPr>
+          <w:rFonts w:cs="Calibri" w:cstheme="minorHAnsi"/>
+          <w:color w:val="000000" w:themeColor="text1"/>
+        </w:rPr>
+        <w:t>]</w:t>
       </w:r>
     </w:p>
     <w:p>
@@ -1526,7 +1562,25 @@
           <w:rFonts w:cs="Calibri" w:cstheme="minorHAnsi"/>
           <w:color w:val="000000" w:themeColor="text1"/>
         </w:rPr>
-        <w:t>9. Стек с блокировками. [2, p. 226]</w:t>
+        <w:t>9. Стек с блокировками. [2, p. 22</w:t>
+      </w:r>
+      <w:r>
+        <w:rPr>
+          <w:rFonts w:eastAsia="Calibri" w:cs="Calibri" w:cstheme="minorHAnsi"/>
+          <w:color w:val="000000" w:themeColor="text1"/>
+          <w:kern w:val="0"/>
+          <w:sz w:val="22"/>
+          <w:szCs w:val="22"/>
+          <w:lang w:val="ru-RU" w:eastAsia="en-US" w:bidi="ar-SA"/>
+        </w:rPr>
+        <w:t>2</w:t>
+      </w:r>
+      <w:r>
+        <w:rPr>
+          <w:rFonts w:cs="Calibri" w:cstheme="minorHAnsi"/>
+          <w:color w:val="000000" w:themeColor="text1"/>
+        </w:rPr>
+        <w:t>]</w:t>
       </w:r>
     </w:p>
     <w:p>
@@ -1542,7 +1596,21 @@
           <w:rFonts w:cs="Calibri" w:cstheme="minorHAnsi"/>
           <w:color w:val="000000" w:themeColor="text1"/>
         </w:rPr>
-        <w:t>10. Стек без блокировок. [2, p. 246]</w:t>
+        <w:t>10. Стек без блокировок. [2, p. 2</w:t>
+      </w:r>
+      <w:r>
+        <w:rPr>
+          <w:rFonts w:cs="Calibri" w:cstheme="minorHAnsi"/>
+          <w:color w:val="000000" w:themeColor="text1"/>
+        </w:rPr>
+        <w:t>6</w:t>
+      </w:r>
+      <w:r>
+        <w:rPr>
+          <w:rFonts w:cs="Calibri" w:cstheme="minorHAnsi"/>
+          <w:color w:val="000000" w:themeColor="text1"/>
+        </w:rPr>
+        <w:t>6]</w:t>
       </w:r>
     </w:p>
     <w:p>
@@ -1663,7 +1731,13 @@
         </w:rPr>
       </w:pPr>
       <w:r>
-        <w:rPr/>
+        <w:rPr>
+          <w:rFonts w:eastAsia="AntiquaPSCyr-Bold" w:cs="Calibri"/>
+          <w:b/>
+          <w:bCs/>
+          <w:sz w:val="32"/>
+          <w:szCs w:val="32"/>
+        </w:rPr>
       </w:r>
     </w:p>
     <w:tbl>
@@ -1682,8 +1756,8 @@
       </w:tblPr>
       <w:tblGrid>
         <w:gridCol w:w="2282"/>
-        <w:gridCol w:w="1920"/>
-        <w:gridCol w:w="1918"/>
+        <w:gridCol w:w="1919"/>
+        <w:gridCol w:w="1919"/>
       </w:tblGrid>
       <w:tr>
         <w:trPr>
@@ -1718,7 +1792,7 @@
         </w:tc>
         <w:tc>
           <w:tcPr>
-            <w:tcW w:w="1920" w:type="dxa"/>
+            <w:tcW w:w="1919" w:type="dxa"/>
             <w:tcBorders>
               <w:right w:val="nil"/>
             </w:tcBorders>
@@ -1747,7 +1821,7 @@
         </w:tc>
         <w:tc>
           <w:tcPr>
-            <w:tcW w:w="1918" w:type="dxa"/>
+            <w:tcW w:w="1919" w:type="dxa"/>
             <w:tcBorders/>
             <w:vAlign w:val="center"/>
           </w:tcPr>
@@ -1802,7 +1876,7 @@
         </w:tc>
         <w:tc>
           <w:tcPr>
-            <w:tcW w:w="1920" w:type="dxa"/>
+            <w:tcW w:w="1919" w:type="dxa"/>
             <w:tcBorders>
               <w:right w:val="nil"/>
             </w:tcBorders>
@@ -1828,7 +1902,7 @@
         </w:tc>
         <w:tc>
           <w:tcPr>
-            <w:tcW w:w="1918" w:type="dxa"/>
+            <w:tcW w:w="1919" w:type="dxa"/>
             <w:tcBorders/>
             <w:vAlign w:val="center"/>
           </w:tcPr>
@@ -1879,7 +1953,7 @@
         </w:tc>
         <w:tc>
           <w:tcPr>
-            <w:tcW w:w="1920" w:type="dxa"/>
+            <w:tcW w:w="1919" w:type="dxa"/>
             <w:tcBorders>
               <w:right w:val="nil"/>
             </w:tcBorders>
@@ -1906,7 +1980,7 @@
         </w:tc>
         <w:tc>
           <w:tcPr>
-            <w:tcW w:w="1918" w:type="dxa"/>
+            <w:tcW w:w="1919" w:type="dxa"/>
             <w:tcBorders/>
             <w:vAlign w:val="center"/>
           </w:tcPr>
@@ -1957,7 +2031,7 @@
         </w:tc>
         <w:tc>
           <w:tcPr>
-            <w:tcW w:w="1920" w:type="dxa"/>
+            <w:tcW w:w="1919" w:type="dxa"/>
             <w:tcBorders>
               <w:right w:val="nil"/>
             </w:tcBorders>
@@ -1984,7 +2058,7 @@
         </w:tc>
         <w:tc>
           <w:tcPr>
-            <w:tcW w:w="1918" w:type="dxa"/>
+            <w:tcW w:w="1919" w:type="dxa"/>
             <w:tcBorders/>
             <w:vAlign w:val="center"/>
           </w:tcPr>
@@ -2035,7 +2109,7 @@
         </w:tc>
         <w:tc>
           <w:tcPr>
-            <w:tcW w:w="1920" w:type="dxa"/>
+            <w:tcW w:w="1919" w:type="dxa"/>
             <w:tcBorders>
               <w:right w:val="nil"/>
             </w:tcBorders>
@@ -2062,7 +2136,7 @@
         </w:tc>
         <w:tc>
           <w:tcPr>
-            <w:tcW w:w="1918" w:type="dxa"/>
+            <w:tcW w:w="1919" w:type="dxa"/>
             <w:tcBorders/>
             <w:vAlign w:val="center"/>
           </w:tcPr>
@@ -2113,7 +2187,7 @@
         </w:tc>
         <w:tc>
           <w:tcPr>
-            <w:tcW w:w="1920" w:type="dxa"/>
+            <w:tcW w:w="1919" w:type="dxa"/>
             <w:tcBorders>
               <w:right w:val="nil"/>
             </w:tcBorders>
@@ -2140,7 +2214,7 @@
         </w:tc>
         <w:tc>
           <w:tcPr>
-            <w:tcW w:w="1918" w:type="dxa"/>
+            <w:tcW w:w="1919" w:type="dxa"/>
             <w:tcBorders/>
             <w:vAlign w:val="center"/>
           </w:tcPr>
@@ -2191,7 +2265,7 @@
         </w:tc>
         <w:tc>
           <w:tcPr>
-            <w:tcW w:w="1920" w:type="dxa"/>
+            <w:tcW w:w="1919" w:type="dxa"/>
             <w:tcBorders>
               <w:right w:val="nil"/>
             </w:tcBorders>
@@ -2218,7 +2292,7 @@
         </w:tc>
         <w:tc>
           <w:tcPr>
-            <w:tcW w:w="1918" w:type="dxa"/>
+            <w:tcW w:w="1919" w:type="dxa"/>
             <w:tcBorders/>
             <w:vAlign w:val="center"/>
           </w:tcPr>
@@ -2269,7 +2343,7 @@
         </w:tc>
         <w:tc>
           <w:tcPr>
-            <w:tcW w:w="1920" w:type="dxa"/>
+            <w:tcW w:w="1919" w:type="dxa"/>
             <w:tcBorders>
               <w:top w:val="nil"/>
               <w:right w:val="nil"/>
@@ -2297,7 +2371,7 @@
         </w:tc>
         <w:tc>
           <w:tcPr>
-            <w:tcW w:w="1918" w:type="dxa"/>
+            <w:tcW w:w="1919" w:type="dxa"/>
             <w:tcBorders>
               <w:top w:val="nil"/>
             </w:tcBorders>
@@ -2350,7 +2424,7 @@
         </w:tc>
         <w:tc>
           <w:tcPr>
-            <w:tcW w:w="1920" w:type="dxa"/>
+            <w:tcW w:w="1919" w:type="dxa"/>
             <w:tcBorders>
               <w:top w:val="nil"/>
               <w:right w:val="nil"/>
@@ -2377,7 +2451,7 @@
         </w:tc>
         <w:tc>
           <w:tcPr>
-            <w:tcW w:w="1918" w:type="dxa"/>
+            <w:tcW w:w="1919" w:type="dxa"/>
             <w:tcBorders>
               <w:top w:val="nil"/>
             </w:tcBorders>
@@ -2431,7 +2505,7 @@
         </w:tc>
         <w:tc>
           <w:tcPr>
-            <w:tcW w:w="1920" w:type="dxa"/>
+            <w:tcW w:w="1919" w:type="dxa"/>
             <w:tcBorders>
               <w:top w:val="nil"/>
               <w:right w:val="nil"/>
@@ -2456,7 +2530,7 @@
         </w:tc>
         <w:tc>
           <w:tcPr>
-            <w:tcW w:w="1918" w:type="dxa"/>
+            <w:tcW w:w="1919" w:type="dxa"/>
             <w:tcBorders>
               <w:top w:val="nil"/>
             </w:tcBorders>
@@ -2507,7 +2581,7 @@
         </w:tc>
         <w:tc>
           <w:tcPr>
-            <w:tcW w:w="1920" w:type="dxa"/>
+            <w:tcW w:w="1919" w:type="dxa"/>
             <w:tcBorders>
               <w:top w:val="nil"/>
               <w:right w:val="nil"/>
@@ -2532,7 +2606,7 @@
         </w:tc>
         <w:tc>
           <w:tcPr>
-            <w:tcW w:w="1918" w:type="dxa"/>
+            <w:tcW w:w="1919" w:type="dxa"/>
             <w:tcBorders>
               <w:top w:val="nil"/>
             </w:tcBorders>
@@ -2583,7 +2657,7 @@
         </w:tc>
         <w:tc>
           <w:tcPr>
-            <w:tcW w:w="1920" w:type="dxa"/>
+            <w:tcW w:w="1919" w:type="dxa"/>
             <w:tcBorders>
               <w:top w:val="nil"/>
               <w:right w:val="nil"/>
@@ -2608,7 +2682,7 @@
         </w:tc>
         <w:tc>
           <w:tcPr>
-            <w:tcW w:w="1918" w:type="dxa"/>
+            <w:tcW w:w="1919" w:type="dxa"/>
             <w:tcBorders>
               <w:top w:val="nil"/>
             </w:tcBorders>
@@ -2660,7 +2734,7 @@
         </w:tc>
         <w:tc>
           <w:tcPr>
-            <w:tcW w:w="1920" w:type="dxa"/>
+            <w:tcW w:w="1919" w:type="dxa"/>
             <w:tcBorders>
               <w:top w:val="nil"/>
               <w:right w:val="nil"/>
@@ -2685,7 +2759,7 @@
         </w:tc>
         <w:tc>
           <w:tcPr>
-            <w:tcW w:w="1918" w:type="dxa"/>
+            <w:tcW w:w="1919" w:type="dxa"/>
             <w:tcBorders>
               <w:top w:val="nil"/>
             </w:tcBorders>
@@ -2737,7 +2811,7 @@
         </w:tc>
         <w:tc>
           <w:tcPr>
-            <w:tcW w:w="1920" w:type="dxa"/>
+            <w:tcW w:w="1919" w:type="dxa"/>
             <w:tcBorders>
               <w:top w:val="nil"/>
               <w:right w:val="nil"/>
@@ -2762,7 +2836,7 @@
         </w:tc>
         <w:tc>
           <w:tcPr>
-            <w:tcW w:w="1918" w:type="dxa"/>
+            <w:tcW w:w="1919" w:type="dxa"/>
             <w:tcBorders>
               <w:top w:val="nil"/>
             </w:tcBorders>
@@ -2814,7 +2888,7 @@
         </w:tc>
         <w:tc>
           <w:tcPr>
-            <w:tcW w:w="1920" w:type="dxa"/>
+            <w:tcW w:w="1919" w:type="dxa"/>
             <w:tcBorders>
               <w:top w:val="nil"/>
               <w:right w:val="nil"/>
@@ -2839,7 +2913,7 @@
         </w:tc>
         <w:tc>
           <w:tcPr>
-            <w:tcW w:w="1918" w:type="dxa"/>
+            <w:tcW w:w="1919" w:type="dxa"/>
             <w:tcBorders>
               <w:top w:val="nil"/>
             </w:tcBorders>
@@ -2891,7 +2965,7 @@
         </w:tc>
         <w:tc>
           <w:tcPr>
-            <w:tcW w:w="1920" w:type="dxa"/>
+            <w:tcW w:w="1919" w:type="dxa"/>
             <w:tcBorders>
               <w:right w:val="nil"/>
             </w:tcBorders>
@@ -2915,7 +2989,7 @@
         </w:tc>
         <w:tc>
           <w:tcPr>
-            <w:tcW w:w="1918" w:type="dxa"/>
+            <w:tcW w:w="1919" w:type="dxa"/>
             <w:tcBorders/>
             <w:vAlign w:val="center"/>
           </w:tcPr>
@@ -2965,7 +3039,7 @@
         </w:tc>
         <w:tc>
           <w:tcPr>
-            <w:tcW w:w="1920" w:type="dxa"/>
+            <w:tcW w:w="1919" w:type="dxa"/>
             <w:tcBorders>
               <w:right w:val="nil"/>
             </w:tcBorders>
@@ -2989,7 +3063,7 @@
         </w:tc>
         <w:tc>
           <w:tcPr>
-            <w:tcW w:w="1918" w:type="dxa"/>
+            <w:tcW w:w="1919" w:type="dxa"/>
             <w:tcBorders/>
             <w:vAlign w:val="center"/>
           </w:tcPr>
@@ -3039,7 +3113,7 @@
         </w:tc>
         <w:tc>
           <w:tcPr>
-            <w:tcW w:w="1920" w:type="dxa"/>
+            <w:tcW w:w="1919" w:type="dxa"/>
             <w:tcBorders>
               <w:right w:val="nil"/>
             </w:tcBorders>
@@ -3066,7 +3140,7 @@
         </w:tc>
         <w:tc>
           <w:tcPr>
-            <w:tcW w:w="1918" w:type="dxa"/>
+            <w:tcW w:w="1919" w:type="dxa"/>
             <w:tcBorders/>
             <w:vAlign w:val="center"/>
           </w:tcPr>
@@ -3116,7 +3190,7 @@
         </w:tc>
         <w:tc>
           <w:tcPr>
-            <w:tcW w:w="1920" w:type="dxa"/>
+            <w:tcW w:w="1919" w:type="dxa"/>
             <w:tcBorders>
               <w:right w:val="nil"/>
             </w:tcBorders>
@@ -3143,7 +3217,7 @@
         </w:tc>
         <w:tc>
           <w:tcPr>
-            <w:tcW w:w="1918" w:type="dxa"/>
+            <w:tcW w:w="1919" w:type="dxa"/>
             <w:tcBorders/>
             <w:vAlign w:val="center"/>
           </w:tcPr>
@@ -3195,7 +3269,7 @@
         </w:tc>
         <w:tc>
           <w:tcPr>
-            <w:tcW w:w="1920" w:type="dxa"/>
+            <w:tcW w:w="1919" w:type="dxa"/>
             <w:tcBorders>
               <w:right w:val="nil"/>
             </w:tcBorders>
@@ -3222,7 +3296,7 @@
         </w:tc>
         <w:tc>
           <w:tcPr>
-            <w:tcW w:w="1918" w:type="dxa"/>
+            <w:tcW w:w="1919" w:type="dxa"/>
             <w:tcBorders/>
             <w:vAlign w:val="center"/>
           </w:tcPr>
@@ -3273,7 +3347,7 @@
         </w:tc>
         <w:tc>
           <w:tcPr>
-            <w:tcW w:w="1920" w:type="dxa"/>
+            <w:tcW w:w="1919" w:type="dxa"/>
             <w:tcBorders>
               <w:top w:val="nil"/>
               <w:right w:val="nil"/>
@@ -3295,20 +3369,13 @@
                 <w:rFonts w:eastAsia="AntiquaPSCyr-Bold" w:cs="Calibri" w:cstheme="minorHAnsi"/>
                 <w:lang w:val="en-US"/>
               </w:rPr>
-              <w:t>5</w:t>
-            </w:r>
-            <w:r>
-              <w:rPr>
-                <w:rFonts w:eastAsia="AntiquaPSCyr-Bold" w:cs="Calibri" w:cstheme="minorHAnsi"/>
-                <w:lang w:val="en-US"/>
-              </w:rPr>
-              <w:t>, 10</w:t>
-            </w:r>
-          </w:p>
-        </w:tc>
-        <w:tc>
-          <w:tcPr>
-            <w:tcW w:w="1918" w:type="dxa"/>
+              <w:t>5, 10</w:t>
+            </w:r>
+          </w:p>
+        </w:tc>
+        <w:tc>
+          <w:tcPr>
+            <w:tcW w:w="1919" w:type="dxa"/>
             <w:tcBorders>
               <w:top w:val="nil"/>
             </w:tcBorders>
@@ -3326,11 +3393,7 @@
             </w:pPr>
             <w:r>
               <w:rPr/>
-              <w:t>1</w:t>
-            </w:r>
-            <w:r>
-              <w:rPr/>
-              <w:t>3</w:t>
+              <w:t>13</w:t>
             </w:r>
           </w:p>
         </w:tc>
@@ -3350,24 +3413,36 @@
         </w:rPr>
       </w:pPr>
       <w:r>
-        <w:rPr/>
-      </w:r>
-    </w:p>
-    <w:p>
-      <w:pPr>
-        <w:pStyle w:val="Normal"/>
-        <w:spacing w:lineRule="auto" w:line="240" w:before="0" w:after="0"/>
-        <w:rPr>
-          <w:rFonts w:ascii="Calibri" w:hAnsi="Calibri" w:eastAsia="AntiquaPSCyr-Bold" w:cs="Calibri"/>
-          <w:b/>
+        <w:rPr>
+          <w:rFonts w:eastAsia="AntiquaPSCyr-Bold" w:cs="Calibri"/>
           <w:b/>
           <w:bCs/>
           <w:sz w:val="32"/>
           <w:szCs w:val="32"/>
         </w:rPr>
-      </w:pPr>
-      <w:r>
-        <w:rPr/>
+      </w:r>
+    </w:p>
+    <w:p>
+      <w:pPr>
+        <w:pStyle w:val="Normal"/>
+        <w:spacing w:lineRule="auto" w:line="240" w:before="0" w:after="0"/>
+        <w:rPr>
+          <w:rFonts w:ascii="Calibri" w:hAnsi="Calibri" w:eastAsia="AntiquaPSCyr-Bold" w:cs="Calibri"/>
+          <w:b/>
+          <w:b/>
+          <w:bCs/>
+          <w:sz w:val="32"/>
+          <w:szCs w:val="32"/>
+        </w:rPr>
+      </w:pPr>
+      <w:r>
+        <w:rPr>
+          <w:rFonts w:eastAsia="AntiquaPSCyr-Bold" w:cs="Calibri"/>
+          <w:b/>
+          <w:bCs/>
+          <w:sz w:val="32"/>
+          <w:szCs w:val="32"/>
+        </w:rPr>
       </w:r>
     </w:p>
     <w:tbl>
@@ -3386,7 +3461,7 @@
       </w:tblPr>
       <w:tblGrid>
         <w:gridCol w:w="3345"/>
-        <w:gridCol w:w="2715"/>
+        <w:gridCol w:w="2714"/>
       </w:tblGrid>
       <w:tr>
         <w:trPr>
@@ -3421,7 +3496,7 @@
         </w:tc>
         <w:tc>
           <w:tcPr>
-            <w:tcW w:w="2715" w:type="dxa"/>
+            <w:tcW w:w="2714" w:type="dxa"/>
             <w:tcBorders/>
             <w:vAlign w:val="center"/>
           </w:tcPr>
@@ -3478,7 +3553,7 @@
         </w:tc>
         <w:tc>
           <w:tcPr>
-            <w:tcW w:w="2715" w:type="dxa"/>
+            <w:tcW w:w="2714" w:type="dxa"/>
             <w:tcBorders/>
             <w:vAlign w:val="center"/>
           </w:tcPr>
@@ -3531,7 +3606,7 @@
         </w:tc>
         <w:tc>
           <w:tcPr>
-            <w:tcW w:w="2715" w:type="dxa"/>
+            <w:tcW w:w="2714" w:type="dxa"/>
             <w:tcBorders/>
             <w:vAlign w:val="center"/>
           </w:tcPr>
@@ -3584,7 +3659,7 @@
         </w:tc>
         <w:tc>
           <w:tcPr>
-            <w:tcW w:w="2715" w:type="dxa"/>
+            <w:tcW w:w="2714" w:type="dxa"/>
             <w:tcBorders/>
             <w:vAlign w:val="center"/>
           </w:tcPr>
@@ -3637,7 +3712,7 @@
         </w:tc>
         <w:tc>
           <w:tcPr>
-            <w:tcW w:w="2715" w:type="dxa"/>
+            <w:tcW w:w="2714" w:type="dxa"/>
             <w:tcBorders/>
             <w:vAlign w:val="center"/>
           </w:tcPr>
@@ -3690,7 +3765,7 @@
         </w:tc>
         <w:tc>
           <w:tcPr>
-            <w:tcW w:w="2715" w:type="dxa"/>
+            <w:tcW w:w="2714" w:type="dxa"/>
             <w:tcBorders/>
             <w:vAlign w:val="center"/>
           </w:tcPr>
@@ -3743,7 +3818,7 @@
         </w:tc>
         <w:tc>
           <w:tcPr>
-            <w:tcW w:w="2715" w:type="dxa"/>
+            <w:tcW w:w="2714" w:type="dxa"/>
             <w:tcBorders/>
             <w:vAlign w:val="center"/>
           </w:tcPr>
@@ -3798,7 +3873,7 @@
         </w:tc>
         <w:tc>
           <w:tcPr>
-            <w:tcW w:w="2715" w:type="dxa"/>
+            <w:tcW w:w="2714" w:type="dxa"/>
             <w:tcBorders>
               <w:top w:val="nil"/>
             </w:tcBorders>
@@ -3854,7 +3929,7 @@
         </w:tc>
         <w:tc>
           <w:tcPr>
-            <w:tcW w:w="2715" w:type="dxa"/>
+            <w:tcW w:w="2714" w:type="dxa"/>
             <w:tcBorders>
               <w:top w:val="nil"/>
             </w:tcBorders>
@@ -3912,7 +3987,7 @@
         </w:tc>
         <w:tc>
           <w:tcPr>
-            <w:tcW w:w="2715" w:type="dxa"/>
+            <w:tcW w:w="2714" w:type="dxa"/>
             <w:tcBorders>
               <w:top w:val="nil"/>
             </w:tcBorders>
@@ -3967,7 +4042,7 @@
         </w:tc>
         <w:tc>
           <w:tcPr>
-            <w:tcW w:w="2715" w:type="dxa"/>
+            <w:tcW w:w="2714" w:type="dxa"/>
             <w:tcBorders>
               <w:top w:val="nil"/>
             </w:tcBorders>
@@ -4053,18 +4128,7 @@
           <w:szCs w:val="22"/>
           <w:lang w:val="ru-RU" w:eastAsia="en-US" w:bidi="ar-SA"/>
         </w:rPr>
-        <w:t xml:space="preserve">См. таблицу стоимости структуры. </w:t>
-      </w:r>
-      <w:r>
-        <w:rPr>
-          <w:rFonts w:eastAsia="Calibri" w:cs="" w:cstheme="minorBidi" w:eastAsiaTheme="minorHAnsi"/>
-          <w:color w:val="auto"/>
-          <w:kern w:val="0"/>
-          <w:sz w:val="22"/>
-          <w:szCs w:val="22"/>
-          <w:lang w:val="ru-RU" w:eastAsia="en-US" w:bidi="ar-SA"/>
-        </w:rPr>
-        <w:t>В случае нехватки балла для желаемой оценки допускается взять комбинацию из самых дорогих структур данных 9 и 10 на 16 баллов.</w:t>
+        <w:t>См. таблицу стоимости структуры. В случае нехватки балла для желаемой оценки допускается взять комбинацию из самых дорогих структур данных 9 и 10 на 16 баллов.</w:t>
       </w:r>
     </w:p>
     <w:p>
@@ -4081,11 +4145,8 @@
       </w:pPr>
       <w:r>
         <w:rPr>
-          <w:rFonts w:eastAsia="AntiquaPSCyr-Bold" w:cs="AntiquaPSCyr-Bold" w:ascii="AntiquaPSCyr-Bold" w:hAnsi="AntiquaPSCyr-Bold"/>
-          <w:b/>
+          <w:rFonts w:cs="Calibri" w:cstheme="minorHAnsi"/>
           <w:bCs/>
-          <w:sz w:val="34"/>
-          <w:szCs w:val="34"/>
         </w:rPr>
       </w:r>
     </w:p>
@@ -5403,10 +5464,10 @@
     <w:qFormat/>
     <w:rPr/>
   </w:style>
-  <w:style w:type="paragraph" w:styleId="Style14">
-    <w:name w:val="Заголовок"/>
+  <w:style w:type="paragraph" w:styleId="Heading">
+    <w:name w:val="Heading"/>
     <w:basedOn w:val="Normal"/>
-    <w:next w:val="Style15"/>
+    <w:next w:val="TextBody"/>
     <w:qFormat/>
     <w:pPr>
       <w:keepNext w:val="true"/>
@@ -5418,7 +5479,7 @@
       <w:szCs w:val="28"/>
     </w:rPr>
   </w:style>
-  <w:style w:type="paragraph" w:styleId="Style15">
+  <w:style w:type="paragraph" w:styleId="TextBody">
     <w:name w:val="Body Text"/>
     <w:basedOn w:val="Normal"/>
     <w:pPr>
@@ -5426,15 +5487,15 @@
     </w:pPr>
     <w:rPr/>
   </w:style>
-  <w:style w:type="paragraph" w:styleId="Style16">
+  <w:style w:type="paragraph" w:styleId="List">
     <w:name w:val="List"/>
-    <w:basedOn w:val="Style15"/>
+    <w:basedOn w:val="TextBody"/>
     <w:pPr/>
     <w:rPr>
       <w:rFonts w:cs="Lohit Devanagari"/>
     </w:rPr>
   </w:style>
-  <w:style w:type="paragraph" w:styleId="Style17">
+  <w:style w:type="paragraph" w:styleId="Caption">
     <w:name w:val="Caption"/>
     <w:basedOn w:val="Normal"/>
     <w:qFormat/>
@@ -5450,7 +5511,33 @@
       <w:szCs w:val="24"/>
     </w:rPr>
   </w:style>
-  <w:style w:type="paragraph" w:styleId="Style18">
+  <w:style w:type="paragraph" w:styleId="Index">
+    <w:name w:val="Index"/>
+    <w:basedOn w:val="Normal"/>
+    <w:qFormat/>
+    <w:pPr>
+      <w:suppressLineNumbers/>
+    </w:pPr>
+    <w:rPr>
+      <w:rFonts w:cs="Lohit Devanagari"/>
+    </w:rPr>
+  </w:style>
+  <w:style w:type="paragraph" w:styleId="Style14">
+    <w:name w:val="Заголовок"/>
+    <w:basedOn w:val="Normal"/>
+    <w:next w:val="TextBody"/>
+    <w:qFormat/>
+    <w:pPr>
+      <w:keepNext w:val="true"/>
+      <w:spacing w:before="240" w:after="120"/>
+    </w:pPr>
+    <w:rPr>
+      <w:rFonts w:ascii="Liberation Sans" w:hAnsi="Liberation Sans" w:eastAsia="Noto Sans CJK SC" w:cs="Lohit Devanagari"/>
+      <w:sz w:val="28"/>
+      <w:szCs w:val="28"/>
+    </w:rPr>
+  </w:style>
+  <w:style w:type="paragraph" w:styleId="Style15">
     <w:name w:val="Указатель"/>
     <w:basedOn w:val="Normal"/>
     <w:qFormat/>
@@ -5474,7 +5561,7 @@
     </w:pPr>
     <w:rPr/>
   </w:style>
-  <w:style w:type="paragraph" w:styleId="Style19">
+  <w:style w:type="paragraph" w:styleId="Style16">
     <w:name w:val="Содержимое таблицы"/>
     <w:basedOn w:val="Normal"/>
     <w:qFormat/>
@@ -5483,9 +5570,9 @@
     </w:pPr>
     <w:rPr/>
   </w:style>
-  <w:style w:type="paragraph" w:styleId="Style20">
+  <w:style w:type="paragraph" w:styleId="Style17">
     <w:name w:val="Заголовок таблицы"/>
-    <w:basedOn w:val="Style19"/>
+    <w:basedOn w:val="Style16"/>
     <w:qFormat/>
     <w:pPr>
       <w:suppressLineNumbers/>

</xml_diff>